<commit_message>
Forgot to add images to Screenshot_Dump.docx, oops! Here they are
</commit_message>
<xml_diff>
--- a/Screenshot_Dump.docx
+++ b/Screenshot_Dump.docx
@@ -28,8 +28,6 @@
       </w:pPr>
     </w:p>
     <w:p>
-      <w:bookmarkStart w:id="0" w:name="_GoBack"/>
-      <w:bookmarkEnd w:id="0"/>
       <w:r>
         <w:t>D.1</w:t>
       </w:r>
@@ -40,10 +38,10 @@
           <w:noProof/>
         </w:rPr>
         <w:drawing>
-          <wp:inline distT="0" distB="0" distL="0" distR="0" wp14:anchorId="45EB4B50" wp14:editId="6EB50ACF">
-            <wp:extent cx="4259949" cy="5479255"/>
-            <wp:effectExtent l="0" t="0" r="7620" b="7620"/>
-            <wp:docPr id="1" name="Picture 1" descr="A screenshot of a cell phone&#10;&#10;Description automatically generated"/>
+          <wp:inline distT="0" distB="0" distL="0" distR="0" wp14:anchorId="11B48FCF" wp14:editId="56FDA741">
+            <wp:extent cx="4160881" cy="6157494"/>
+            <wp:effectExtent l="0" t="0" r="0" b="0"/>
+            <wp:docPr id="3" name="Picture 3" descr="A screenshot of a cell phone&#10;&#10;Description automatically generated"/>
             <wp:cNvGraphicFramePr>
               <a:graphicFrameLocks xmlns:a="http://schemas.openxmlformats.org/drawingml/2006/main" noChangeAspect="1"/>
             </wp:cNvGraphicFramePr>
@@ -51,7 +49,7 @@
               <a:graphicData uri="http://schemas.openxmlformats.org/drawingml/2006/picture">
                 <pic:pic xmlns:pic="http://schemas.openxmlformats.org/drawingml/2006/picture">
                   <pic:nvPicPr>
-                    <pic:cNvPr id="1" name="d1.p1.PNG"/>
+                    <pic:cNvPr id="3" name="d1.1.PNG"/>
                     <pic:cNvPicPr/>
                   </pic:nvPicPr>
                   <pic:blipFill>
@@ -69,7 +67,7 @@
                   <pic:spPr>
                     <a:xfrm>
                       <a:off x="0" y="0"/>
-                      <a:ext cx="4259949" cy="5479255"/>
+                      <a:ext cx="4160881" cy="6157494"/>
                     </a:xfrm>
                     <a:prstGeom prst="rect">
                       <a:avLst/>
@@ -89,10 +87,10 @@
         </w:rPr>
         <w:lastRenderedPageBreak/>
         <w:drawing>
-          <wp:inline distT="0" distB="0" distL="0" distR="0" wp14:anchorId="7B43AF14" wp14:editId="7DB04605">
-            <wp:extent cx="3848433" cy="4770533"/>
+          <wp:inline distT="0" distB="0" distL="0" distR="0" wp14:anchorId="0FCB0884" wp14:editId="3FE13BD2">
+            <wp:extent cx="3856054" cy="3414056"/>
             <wp:effectExtent l="0" t="0" r="0" b="0"/>
-            <wp:docPr id="2" name="Picture 2" descr="A close up of a black background&#10;&#10;Description automatically generated"/>
+            <wp:docPr id="4" name="Picture 4" descr="A screenshot of a cell phone&#10;&#10;Description automatically generated"/>
             <wp:cNvGraphicFramePr>
               <a:graphicFrameLocks xmlns:a="http://schemas.openxmlformats.org/drawingml/2006/main" noChangeAspect="1"/>
             </wp:cNvGraphicFramePr>
@@ -100,7 +98,7 @@
               <a:graphicData uri="http://schemas.openxmlformats.org/drawingml/2006/picture">
                 <pic:pic xmlns:pic="http://schemas.openxmlformats.org/drawingml/2006/picture">
                   <pic:nvPicPr>
-                    <pic:cNvPr id="2" name="d1.p2.PNG"/>
+                    <pic:cNvPr id="4" name="d1.2.PNG"/>
                     <pic:cNvPicPr/>
                   </pic:nvPicPr>
                   <pic:blipFill>
@@ -118,7 +116,7 @@
                   <pic:spPr>
                     <a:xfrm>
                       <a:off x="0" y="0"/>
-                      <a:ext cx="3848433" cy="4770533"/>
+                      <a:ext cx="3856054" cy="3414056"/>
                     </a:xfrm>
                     <a:prstGeom prst="rect">
                       <a:avLst/>
@@ -131,6 +129,431 @@
         </w:drawing>
       </w:r>
     </w:p>
+    <w:p/>
+    <w:p>
+      <w:r>
+        <w:br w:type="page"/>
+      </w:r>
+    </w:p>
+    <w:p>
+      <w:r>
+        <w:lastRenderedPageBreak/>
+        <w:t>D2</w:t>
+      </w:r>
+    </w:p>
+    <w:p>
+      <w:r>
+        <w:rPr>
+          <w:noProof/>
+        </w:rPr>
+        <w:drawing>
+          <wp:inline distT="0" distB="0" distL="0" distR="0" wp14:anchorId="609B2896" wp14:editId="3B70D9A2">
+            <wp:extent cx="3886537" cy="5913632"/>
+            <wp:effectExtent l="0" t="0" r="0" b="0"/>
+            <wp:docPr id="5" name="Picture 5" descr="A screenshot of a cell phone&#10;&#10;Description automatically generated"/>
+            <wp:cNvGraphicFramePr>
+              <a:graphicFrameLocks xmlns:a="http://schemas.openxmlformats.org/drawingml/2006/main" noChangeAspect="1"/>
+            </wp:cNvGraphicFramePr>
+            <a:graphic xmlns:a="http://schemas.openxmlformats.org/drawingml/2006/main">
+              <a:graphicData uri="http://schemas.openxmlformats.org/drawingml/2006/picture">
+                <pic:pic xmlns:pic="http://schemas.openxmlformats.org/drawingml/2006/picture">
+                  <pic:nvPicPr>
+                    <pic:cNvPr id="5" name="d2.1.PNG"/>
+                    <pic:cNvPicPr/>
+                  </pic:nvPicPr>
+                  <pic:blipFill>
+                    <a:blip r:embed="rId6">
+                      <a:extLst>
+                        <a:ext uri="{28A0092B-C50C-407E-A947-70E740481C1C}">
+                          <a14:useLocalDpi xmlns:a14="http://schemas.microsoft.com/office/drawing/2010/main" val="0"/>
+                        </a:ext>
+                      </a:extLst>
+                    </a:blip>
+                    <a:stretch>
+                      <a:fillRect/>
+                    </a:stretch>
+                  </pic:blipFill>
+                  <pic:spPr>
+                    <a:xfrm>
+                      <a:off x="0" y="0"/>
+                      <a:ext cx="3886537" cy="5913632"/>
+                    </a:xfrm>
+                    <a:prstGeom prst="rect">
+                      <a:avLst/>
+                    </a:prstGeom>
+                  </pic:spPr>
+                </pic:pic>
+              </a:graphicData>
+            </a:graphic>
+          </wp:inline>
+        </w:drawing>
+      </w:r>
+    </w:p>
+    <w:p/>
+    <w:p>
+      <w:r>
+        <w:rPr>
+          <w:noProof/>
+        </w:rPr>
+        <w:lastRenderedPageBreak/>
+        <w:drawing>
+          <wp:inline distT="0" distB="0" distL="0" distR="0" wp14:anchorId="0AAA0739" wp14:editId="63747CEA">
+            <wp:extent cx="3993226" cy="6081287"/>
+            <wp:effectExtent l="0" t="0" r="7620" b="0"/>
+            <wp:docPr id="6" name="Picture 6" descr="A screenshot of a cell phone&#10;&#10;Description automatically generated"/>
+            <wp:cNvGraphicFramePr>
+              <a:graphicFrameLocks xmlns:a="http://schemas.openxmlformats.org/drawingml/2006/main" noChangeAspect="1"/>
+            </wp:cNvGraphicFramePr>
+            <a:graphic xmlns:a="http://schemas.openxmlformats.org/drawingml/2006/main">
+              <a:graphicData uri="http://schemas.openxmlformats.org/drawingml/2006/picture">
+                <pic:pic xmlns:pic="http://schemas.openxmlformats.org/drawingml/2006/picture">
+                  <pic:nvPicPr>
+                    <pic:cNvPr id="6" name="d2.2.PNG"/>
+                    <pic:cNvPicPr/>
+                  </pic:nvPicPr>
+                  <pic:blipFill>
+                    <a:blip r:embed="rId7">
+                      <a:extLst>
+                        <a:ext uri="{28A0092B-C50C-407E-A947-70E740481C1C}">
+                          <a14:useLocalDpi xmlns:a14="http://schemas.microsoft.com/office/drawing/2010/main" val="0"/>
+                        </a:ext>
+                      </a:extLst>
+                    </a:blip>
+                    <a:stretch>
+                      <a:fillRect/>
+                    </a:stretch>
+                  </pic:blipFill>
+                  <pic:spPr>
+                    <a:xfrm>
+                      <a:off x="0" y="0"/>
+                      <a:ext cx="3993226" cy="6081287"/>
+                    </a:xfrm>
+                    <a:prstGeom prst="rect">
+                      <a:avLst/>
+                    </a:prstGeom>
+                  </pic:spPr>
+                </pic:pic>
+              </a:graphicData>
+            </a:graphic>
+          </wp:inline>
+        </w:drawing>
+      </w:r>
+      <w:r>
+        <w:rPr>
+          <w:noProof/>
+        </w:rPr>
+        <w:lastRenderedPageBreak/>
+        <w:drawing>
+          <wp:inline distT="0" distB="0" distL="0" distR="0" wp14:anchorId="2AC3348E" wp14:editId="66190A23">
+            <wp:extent cx="3802710" cy="5875529"/>
+            <wp:effectExtent l="0" t="0" r="7620" b="0"/>
+            <wp:docPr id="7" name="Picture 7" descr="A screenshot of a cell phone&#10;&#10;Description automatically generated"/>
+            <wp:cNvGraphicFramePr>
+              <a:graphicFrameLocks xmlns:a="http://schemas.openxmlformats.org/drawingml/2006/main" noChangeAspect="1"/>
+            </wp:cNvGraphicFramePr>
+            <a:graphic xmlns:a="http://schemas.openxmlformats.org/drawingml/2006/main">
+              <a:graphicData uri="http://schemas.openxmlformats.org/drawingml/2006/picture">
+                <pic:pic xmlns:pic="http://schemas.openxmlformats.org/drawingml/2006/picture">
+                  <pic:nvPicPr>
+                    <pic:cNvPr id="7" name="d2.3.PNG"/>
+                    <pic:cNvPicPr/>
+                  </pic:nvPicPr>
+                  <pic:blipFill>
+                    <a:blip r:embed="rId8">
+                      <a:extLst>
+                        <a:ext uri="{28A0092B-C50C-407E-A947-70E740481C1C}">
+                          <a14:useLocalDpi xmlns:a14="http://schemas.microsoft.com/office/drawing/2010/main" val="0"/>
+                        </a:ext>
+                      </a:extLst>
+                    </a:blip>
+                    <a:stretch>
+                      <a:fillRect/>
+                    </a:stretch>
+                  </pic:blipFill>
+                  <pic:spPr>
+                    <a:xfrm>
+                      <a:off x="0" y="0"/>
+                      <a:ext cx="3802710" cy="5875529"/>
+                    </a:xfrm>
+                    <a:prstGeom prst="rect">
+                      <a:avLst/>
+                    </a:prstGeom>
+                  </pic:spPr>
+                </pic:pic>
+              </a:graphicData>
+            </a:graphic>
+          </wp:inline>
+        </w:drawing>
+      </w:r>
+    </w:p>
+    <w:p/>
+    <w:p>
+      <w:r>
+        <w:br w:type="page"/>
+      </w:r>
+    </w:p>
+    <w:p>
+      <w:r>
+        <w:lastRenderedPageBreak/>
+        <w:t>D3</w:t>
+      </w:r>
+    </w:p>
+    <w:p>
+      <w:r>
+        <w:rPr>
+          <w:noProof/>
+        </w:rPr>
+        <w:drawing>
+          <wp:inline distT="0" distB="0" distL="0" distR="0" wp14:anchorId="2FFF9CB2" wp14:editId="7C2B34E6">
+            <wp:extent cx="5090601" cy="5890770"/>
+            <wp:effectExtent l="0" t="0" r="0" b="0"/>
+            <wp:docPr id="8" name="Picture 8" descr="A screenshot of a cell phone&#10;&#10;Description automatically generated"/>
+            <wp:cNvGraphicFramePr>
+              <a:graphicFrameLocks xmlns:a="http://schemas.openxmlformats.org/drawingml/2006/main" noChangeAspect="1"/>
+            </wp:cNvGraphicFramePr>
+            <a:graphic xmlns:a="http://schemas.openxmlformats.org/drawingml/2006/main">
+              <a:graphicData uri="http://schemas.openxmlformats.org/drawingml/2006/picture">
+                <pic:pic xmlns:pic="http://schemas.openxmlformats.org/drawingml/2006/picture">
+                  <pic:nvPicPr>
+                    <pic:cNvPr id="8" name="d3.1.PNG"/>
+                    <pic:cNvPicPr/>
+                  </pic:nvPicPr>
+                  <pic:blipFill>
+                    <a:blip r:embed="rId9">
+                      <a:extLst>
+                        <a:ext uri="{28A0092B-C50C-407E-A947-70E740481C1C}">
+                          <a14:useLocalDpi xmlns:a14="http://schemas.microsoft.com/office/drawing/2010/main" val="0"/>
+                        </a:ext>
+                      </a:extLst>
+                    </a:blip>
+                    <a:stretch>
+                      <a:fillRect/>
+                    </a:stretch>
+                  </pic:blipFill>
+                  <pic:spPr>
+                    <a:xfrm>
+                      <a:off x="0" y="0"/>
+                      <a:ext cx="5090601" cy="5890770"/>
+                    </a:xfrm>
+                    <a:prstGeom prst="rect">
+                      <a:avLst/>
+                    </a:prstGeom>
+                  </pic:spPr>
+                </pic:pic>
+              </a:graphicData>
+            </a:graphic>
+          </wp:inline>
+        </w:drawing>
+      </w:r>
+    </w:p>
+    <w:p>
+      <w:r>
+        <w:rPr>
+          <w:noProof/>
+        </w:rPr>
+        <w:lastRenderedPageBreak/>
+        <w:drawing>
+          <wp:inline distT="0" distB="0" distL="0" distR="0" wp14:anchorId="183A0D46" wp14:editId="3C618167">
+            <wp:extent cx="4633362" cy="5898391"/>
+            <wp:effectExtent l="0" t="0" r="0" b="7620"/>
+            <wp:docPr id="9" name="Picture 9" descr="A screenshot of a cell phone&#10;&#10;Description automatically generated"/>
+            <wp:cNvGraphicFramePr>
+              <a:graphicFrameLocks xmlns:a="http://schemas.openxmlformats.org/drawingml/2006/main" noChangeAspect="1"/>
+            </wp:cNvGraphicFramePr>
+            <a:graphic xmlns:a="http://schemas.openxmlformats.org/drawingml/2006/main">
+              <a:graphicData uri="http://schemas.openxmlformats.org/drawingml/2006/picture">
+                <pic:pic xmlns:pic="http://schemas.openxmlformats.org/drawingml/2006/picture">
+                  <pic:nvPicPr>
+                    <pic:cNvPr id="9" name="d3.2.PNG"/>
+                    <pic:cNvPicPr/>
+                  </pic:nvPicPr>
+                  <pic:blipFill>
+                    <a:blip r:embed="rId10">
+                      <a:extLst>
+                        <a:ext uri="{28A0092B-C50C-407E-A947-70E740481C1C}">
+                          <a14:useLocalDpi xmlns:a14="http://schemas.microsoft.com/office/drawing/2010/main" val="0"/>
+                        </a:ext>
+                      </a:extLst>
+                    </a:blip>
+                    <a:stretch>
+                      <a:fillRect/>
+                    </a:stretch>
+                  </pic:blipFill>
+                  <pic:spPr>
+                    <a:xfrm>
+                      <a:off x="0" y="0"/>
+                      <a:ext cx="4633362" cy="5898391"/>
+                    </a:xfrm>
+                    <a:prstGeom prst="rect">
+                      <a:avLst/>
+                    </a:prstGeom>
+                  </pic:spPr>
+                </pic:pic>
+              </a:graphicData>
+            </a:graphic>
+          </wp:inline>
+        </w:drawing>
+      </w:r>
+      <w:r>
+        <w:rPr>
+          <w:noProof/>
+        </w:rPr>
+        <w:lastRenderedPageBreak/>
+        <w:drawing>
+          <wp:inline distT="0" distB="0" distL="0" distR="0" wp14:anchorId="459A96CC" wp14:editId="3D17BADD">
+            <wp:extent cx="4107536" cy="5799323"/>
+            <wp:effectExtent l="0" t="0" r="7620" b="0"/>
+            <wp:docPr id="10" name="Picture 10" descr="A screenshot of a cell phone&#10;&#10;Description automatically generated"/>
+            <wp:cNvGraphicFramePr>
+              <a:graphicFrameLocks xmlns:a="http://schemas.openxmlformats.org/drawingml/2006/main" noChangeAspect="1"/>
+            </wp:cNvGraphicFramePr>
+            <a:graphic xmlns:a="http://schemas.openxmlformats.org/drawingml/2006/main">
+              <a:graphicData uri="http://schemas.openxmlformats.org/drawingml/2006/picture">
+                <pic:pic xmlns:pic="http://schemas.openxmlformats.org/drawingml/2006/picture">
+                  <pic:nvPicPr>
+                    <pic:cNvPr id="10" name="d3.3.PNG"/>
+                    <pic:cNvPicPr/>
+                  </pic:nvPicPr>
+                  <pic:blipFill>
+                    <a:blip r:embed="rId11">
+                      <a:extLst>
+                        <a:ext uri="{28A0092B-C50C-407E-A947-70E740481C1C}">
+                          <a14:useLocalDpi xmlns:a14="http://schemas.microsoft.com/office/drawing/2010/main" val="0"/>
+                        </a:ext>
+                      </a:extLst>
+                    </a:blip>
+                    <a:stretch>
+                      <a:fillRect/>
+                    </a:stretch>
+                  </pic:blipFill>
+                  <pic:spPr>
+                    <a:xfrm>
+                      <a:off x="0" y="0"/>
+                      <a:ext cx="4107536" cy="5799323"/>
+                    </a:xfrm>
+                    <a:prstGeom prst="rect">
+                      <a:avLst/>
+                    </a:prstGeom>
+                  </pic:spPr>
+                </pic:pic>
+              </a:graphicData>
+            </a:graphic>
+          </wp:inline>
+        </w:drawing>
+      </w:r>
+    </w:p>
+    <w:p/>
+    <w:p>
+      <w:r>
+        <w:br w:type="page"/>
+      </w:r>
+    </w:p>
+    <w:p>
+      <w:r>
+        <w:lastRenderedPageBreak/>
+        <w:t>D.4</w:t>
+      </w:r>
+    </w:p>
+    <w:p>
+      <w:r>
+        <w:rPr>
+          <w:noProof/>
+        </w:rPr>
+        <w:drawing>
+          <wp:inline distT="0" distB="0" distL="0" distR="0" wp14:anchorId="0039BBB4" wp14:editId="76E11485">
+            <wp:extent cx="5943600" cy="5040630"/>
+            <wp:effectExtent l="0" t="0" r="0" b="7620"/>
+            <wp:docPr id="11" name="Picture 11" descr="A screenshot of a cell phone&#10;&#10;Description automatically generated"/>
+            <wp:cNvGraphicFramePr>
+              <a:graphicFrameLocks xmlns:a="http://schemas.openxmlformats.org/drawingml/2006/main" noChangeAspect="1"/>
+            </wp:cNvGraphicFramePr>
+            <a:graphic xmlns:a="http://schemas.openxmlformats.org/drawingml/2006/main">
+              <a:graphicData uri="http://schemas.openxmlformats.org/drawingml/2006/picture">
+                <pic:pic xmlns:pic="http://schemas.openxmlformats.org/drawingml/2006/picture">
+                  <pic:nvPicPr>
+                    <pic:cNvPr id="11" name="d4.1.PNG"/>
+                    <pic:cNvPicPr/>
+                  </pic:nvPicPr>
+                  <pic:blipFill>
+                    <a:blip r:embed="rId12">
+                      <a:extLst>
+                        <a:ext uri="{28A0092B-C50C-407E-A947-70E740481C1C}">
+                          <a14:useLocalDpi xmlns:a14="http://schemas.microsoft.com/office/drawing/2010/main" val="0"/>
+                        </a:ext>
+                      </a:extLst>
+                    </a:blip>
+                    <a:stretch>
+                      <a:fillRect/>
+                    </a:stretch>
+                  </pic:blipFill>
+                  <pic:spPr>
+                    <a:xfrm>
+                      <a:off x="0" y="0"/>
+                      <a:ext cx="5943600" cy="5040630"/>
+                    </a:xfrm>
+                    <a:prstGeom prst="rect">
+                      <a:avLst/>
+                    </a:prstGeom>
+                  </pic:spPr>
+                </pic:pic>
+              </a:graphicData>
+            </a:graphic>
+          </wp:inline>
+        </w:drawing>
+      </w:r>
+      <w:bookmarkStart w:id="0" w:name="_GoBack"/>
+      <w:bookmarkEnd w:id="0"/>
+    </w:p>
+    <w:p>
+      <w:r>
+        <w:rPr>
+          <w:noProof/>
+        </w:rPr>
+        <w:lastRenderedPageBreak/>
+        <w:drawing>
+          <wp:inline distT="0" distB="0" distL="0" distR="0" wp14:anchorId="5E9DD8F6" wp14:editId="5A6C6619">
+            <wp:extent cx="5943600" cy="3600450"/>
+            <wp:effectExtent l="0" t="0" r="0" b="0"/>
+            <wp:docPr id="12" name="Picture 12" descr="A picture containing screenshot&#10;&#10;Description automatically generated"/>
+            <wp:cNvGraphicFramePr>
+              <a:graphicFrameLocks xmlns:a="http://schemas.openxmlformats.org/drawingml/2006/main" noChangeAspect="1"/>
+            </wp:cNvGraphicFramePr>
+            <a:graphic xmlns:a="http://schemas.openxmlformats.org/drawingml/2006/main">
+              <a:graphicData uri="http://schemas.openxmlformats.org/drawingml/2006/picture">
+                <pic:pic xmlns:pic="http://schemas.openxmlformats.org/drawingml/2006/picture">
+                  <pic:nvPicPr>
+                    <pic:cNvPr id="12" name="d4.2.PNG"/>
+                    <pic:cNvPicPr/>
+                  </pic:nvPicPr>
+                  <pic:blipFill>
+                    <a:blip r:embed="rId13">
+                      <a:extLst>
+                        <a:ext uri="{28A0092B-C50C-407E-A947-70E740481C1C}">
+                          <a14:useLocalDpi xmlns:a14="http://schemas.microsoft.com/office/drawing/2010/main" val="0"/>
+                        </a:ext>
+                      </a:extLst>
+                    </a:blip>
+                    <a:stretch>
+                      <a:fillRect/>
+                    </a:stretch>
+                  </pic:blipFill>
+                  <pic:spPr>
+                    <a:xfrm>
+                      <a:off x="0" y="0"/>
+                      <a:ext cx="5943600" cy="3600450"/>
+                    </a:xfrm>
+                    <a:prstGeom prst="rect">
+                      <a:avLst/>
+                    </a:prstGeom>
+                  </pic:spPr>
+                </pic:pic>
+              </a:graphicData>
+            </a:graphic>
+          </wp:inline>
+        </w:drawing>
+      </w:r>
+    </w:p>
+    <w:p/>
     <w:sectPr>
       <w:pgSz w:w="12240" w:h="15840"/>
       <w:pgMar w:top="1440" w:right="1440" w:bottom="1440" w:left="1440" w:header="720" w:footer="720" w:gutter="0"/>

</xml_diff>